<commit_message>
Added front page to progress report template
</commit_message>
<xml_diff>
--- a/Docs/Progress Report Template.docx
+++ b/Docs/Progress Report Template.docx
@@ -18,6 +18,64 @@
     </w:p>
     <w:p>
       <w:pPr>
+        <w:pStyle w:val="Subtitle"/>
+        <w:jc w:val="center"/>
+      </w:pPr>
+      <w:r>
+        <w:t xml:space="preserve">Thomas Sievert, Martin Säll, Lars </w:t>
+      </w:r>
+      <w:proofErr w:type="spellStart"/>
+      <w:r>
+        <w:t>Woxberg</w:t>
+      </w:r>
+      <w:proofErr w:type="spellEnd"/>
+      <w:r>
+        <w:t xml:space="preserve"> ,Kim Restad &amp;Fredrik Johannesson</w:t>
+      </w:r>
+    </w:p>
+    <w:p>
+      <w:pPr>
+        <w:rPr>
+          <w:rFonts w:asciiTheme="majorHAnsi" w:eastAsiaTheme="majorEastAsia" w:hAnsiTheme="majorHAnsi" w:cstheme="majorBidi"/>
+          <w:color w:val="4F81BD" w:themeColor="accent1"/>
+          <w:spacing w:val="15"/>
+          <w:sz w:val="24"/>
+          <w:szCs w:val="24"/>
+        </w:rPr>
+      </w:pPr>
+      <w:r>
+        <w:rPr>
+          <w:noProof/>
+          <w:lang w:eastAsia="sv-SE"/>
+        </w:rPr>
+        <w:pict>
+          <v:group id="_x0000_s1026" style="position:absolute;margin-left:33.4pt;margin-top:169.4pt;width:365.25pt;height:357.75pt;z-index:251658240" coordorigin="2595,7200" coordsize="7305,7155">
+            <v:oval id="_x0000_s1027" style="position:absolute;left:2595;top:7200;width:7155;height:7155" fillcolor="yellow"/>
+            <v:shapetype id="_x0000_t5" coordsize="21600,21600" o:spt="5" adj="10800" path="m@0,l,21600r21600,xe">
+              <v:stroke joinstyle="miter"/>
+              <v:formulas>
+                <v:f eqn="val #0"/>
+                <v:f eqn="prod #0 1 2"/>
+                <v:f eqn="sum @1 10800 0"/>
+              </v:formulas>
+              <v:path gradientshapeok="t" o:connecttype="custom" o:connectlocs="@0,0;@1,10800;0,21600;10800,21600;21600,21600;@2,10800" textboxrect="0,10800,10800,18000;5400,10800,16200,18000;10800,10800,21600,18000;0,7200,7200,21600;7200,7200,14400,21600;14400,7200,21600,21600"/>
+              <v:handles>
+                <v:h position="#0,topLeft" xrange="0,21600"/>
+              </v:handles>
+            </v:shapetype>
+            <v:shape id="_x0000_s1028" type="#_x0000_t5" style="position:absolute;left:6653;top:8790;width:2520;height:3975;rotation:270" strokecolor="white [3212]"/>
+            <v:oval id="_x0000_s1029" style="position:absolute;left:7020;top:8370;width:570;height:615" fillcolor="black [3200]" strokecolor="#f2f2f2 [3041]" strokeweight="3pt">
+              <v:shadow on="t" type="perspective" color="#7f7f7f [1601]" opacity=".5" offset="1pt" offset2="-1pt"/>
+            </v:oval>
+          </v:group>
+        </w:pict>
+      </w:r>
+      <w:r>
+        <w:br w:type="page"/>
+      </w:r>
+    </w:p>
+    <w:p>
+      <w:pPr>
         <w:pStyle w:val="Heading1"/>
         <w:rPr>
           <w:lang w:val="en-US"/>
@@ -27,6 +85,7 @@
         <w:rPr>
           <w:lang w:val="en-US"/>
         </w:rPr>
+        <w:lastRenderedPageBreak/>
         <w:t>Work done this week</w:t>
       </w:r>
     </w:p>
@@ -859,6 +918,45 @@
       <w:contextualSpacing/>
     </w:pPr>
   </w:style>
+  <w:style w:type="paragraph" w:styleId="Subtitle">
+    <w:name w:val="Subtitle"/>
+    <w:basedOn w:val="Normal"/>
+    <w:next w:val="Normal"/>
+    <w:link w:val="SubtitleChar"/>
+    <w:uiPriority w:val="11"/>
+    <w:qFormat/>
+    <w:rsid w:val="0012117D"/>
+    <w:pPr>
+      <w:numPr>
+        <w:ilvl w:val="1"/>
+      </w:numPr>
+    </w:pPr>
+    <w:rPr>
+      <w:rFonts w:asciiTheme="majorHAnsi" w:eastAsiaTheme="majorEastAsia" w:hAnsiTheme="majorHAnsi" w:cstheme="majorBidi"/>
+      <w:i/>
+      <w:iCs/>
+      <w:color w:val="4F81BD" w:themeColor="accent1"/>
+      <w:spacing w:val="15"/>
+      <w:sz w:val="24"/>
+      <w:szCs w:val="24"/>
+    </w:rPr>
+  </w:style>
+  <w:style w:type="character" w:customStyle="1" w:styleId="SubtitleChar">
+    <w:name w:val="Subtitle Char"/>
+    <w:basedOn w:val="DefaultParagraphFont"/>
+    <w:link w:val="Subtitle"/>
+    <w:uiPriority w:val="11"/>
+    <w:rsid w:val="0012117D"/>
+    <w:rPr>
+      <w:rFonts w:asciiTheme="majorHAnsi" w:eastAsiaTheme="majorEastAsia" w:hAnsiTheme="majorHAnsi" w:cstheme="majorBidi"/>
+      <w:i/>
+      <w:iCs/>
+      <w:color w:val="4F81BD" w:themeColor="accent1"/>
+      <w:spacing w:val="15"/>
+      <w:sz w:val="24"/>
+      <w:szCs w:val="24"/>
+    </w:rPr>
+  </w:style>
 </w:styles>
 </file>
 

</xml_diff>